<commit_message>
Refactor: Feature reorganization - Removed Asset Center, Promoted Audit Assistant, Renamed AI Tools to Formula Generator
</commit_message>
<xml_diff>
--- a/public/test-files/test001.docx
+++ b/public/test-files/test001.docx
@@ -174,6 +174,10 @@
     <w:p>
       <w:pPr>
         <w:pStyle w:val="3"/>
+        <w:rPr>
+          <w:rFonts w:hint="default" w:eastAsia="微软雅黑"/>
+          <w:lang w:val="en-US" w:eastAsia="zh-CN"/>
+        </w:rPr>
       </w:pPr>
       <w:r>
         <w:rPr>
@@ -181,337 +185,174 @@
           <w:sz w:val="22"/>
           <w:szCs w:val="22"/>
         </w:rPr>
-        <w:t>二、 审计闭环状态</w:t>
+        <w:t xml:space="preserve">二、 </w:t>
+      </w:r>
+      <w:r>
+        <w:rPr>
+          <w:rFonts w:hint="eastAsia" w:ascii="微软雅黑" w:hAnsi="微软雅黑" w:eastAsia="微软雅黑" w:cs="微软雅黑"/>
+          <w:sz w:val="22"/>
+          <w:szCs w:val="22"/>
+          <w:lang w:val="en-US" w:eastAsia="zh-CN"/>
+        </w:rPr>
+        <w:t>员工信息汇总</w:t>
       </w:r>
     </w:p>
     <w:p>
       <w:pPr>
         <w:spacing w:after="240" w:line="360" w:lineRule="auto"/>
         <w:ind w:firstLine="480"/>
+        <w:jc w:val="center"/>
+        <w:rPr>
+          <w:rFonts w:hint="default" w:ascii="微软雅黑" w:hAnsi="微软雅黑" w:eastAsia="微软雅黑" w:cs="微软雅黑"/>
+          <w:sz w:val="22"/>
+          <w:szCs w:val="22"/>
+          <w:lang w:val="en-US" w:eastAsia="zh-CN"/>
+        </w:rPr>
       </w:pPr>
       <w:r>
         <w:rPr>
-          <w:rFonts w:ascii="微软雅黑" w:hAnsi="微软雅黑" w:eastAsia="微软雅黑" w:cs="微软雅黑"/>
-          <w:sz w:val="22"/>
-          <w:szCs w:val="22"/>
-        </w:rPr>
-        <w:t xml:space="preserve">- </w:t>
-      </w:r>
-      <w:r>
-        <w:rPr>
-          <w:rFonts w:ascii="微软雅黑" w:hAnsi="微软雅黑" w:eastAsia="微软雅黑" w:cs="微软雅黑"/>
-          <w:b/>
-          <w:bCs/>
-          <w:sz w:val="22"/>
-          <w:szCs w:val="22"/>
-        </w:rPr>
-        <w:t>基准校验</w:t>
-      </w:r>
-      <w:r>
-        <w:rPr>
-          <w:rFonts w:ascii="微软雅黑" w:hAnsi="微软雅黑" w:eastAsia="微软雅黑" w:cs="微软雅黑"/>
-          <w:sz w:val="22"/>
-          <w:szCs w:val="22"/>
-        </w:rPr>
-        <w:t>: 已确认总人数基准为 60 人。</w:t>
-      </w:r>
-      <w:r>
-        <w:rPr>
-          <w:rFonts w:hint="eastAsia" w:ascii="微软雅黑" w:hAnsi="微软雅黑" w:eastAsia="微软雅黑" w:cs="微软雅黑"/>
-          <w:sz w:val="22"/>
-          <w:szCs w:val="22"/>
-        </w:rPr>
-        <w:t>{{姓名}}、{{日期}}</w:t>
+          <w:rFonts w:hint="eastAsia" w:ascii="微软雅黑" w:hAnsi="微软雅黑" w:eastAsia="微软雅黑" w:cs="微软雅黑"/>
+          <w:sz w:val="22"/>
+          <w:szCs w:val="22"/>
+          <w:lang w:val="en-US" w:eastAsia="zh-CN"/>
+        </w:rPr>
+        <w:t>2.1 员工信息表</w:t>
       </w:r>
     </w:p>
     <w:p>
       <w:pPr>
         <w:spacing w:after="240" w:line="360" w:lineRule="auto"/>
         <w:ind w:firstLine="480"/>
+        <w:jc w:val="center"/>
+        <w:rPr>
+          <w:rFonts w:hint="default" w:ascii="微软雅黑" w:hAnsi="微软雅黑" w:eastAsia="微软雅黑" w:cs="微软雅黑"/>
+          <w:sz w:val="22"/>
+          <w:szCs w:val="22"/>
+          <w:lang w:val="en-US" w:eastAsia="zh-CN"/>
+        </w:rPr>
       </w:pPr>
       <w:r>
         <w:rPr>
-          <w:rFonts w:ascii="微软雅黑" w:hAnsi="微软雅黑" w:eastAsia="微软雅黑" w:cs="微软雅黑"/>
-          <w:sz w:val="22"/>
-          <w:szCs w:val="22"/>
-        </w:rPr>
-        <w:t xml:space="preserve">- </w:t>
-      </w:r>
-      <w:r>
-        <w:rPr>
-          <w:rFonts w:ascii="微软雅黑" w:hAnsi="微软雅黑" w:eastAsia="微软雅黑" w:cs="微软雅黑"/>
-          <w:b/>
-          <w:bCs/>
-          <w:sz w:val="22"/>
-          <w:szCs w:val="22"/>
-        </w:rPr>
-        <w:t>实操核对</w:t>
-      </w:r>
-      <w:r>
-        <w:rPr>
-          <w:rFonts w:ascii="微软雅黑" w:hAnsi="微软雅黑" w:eastAsia="微软雅黑" w:cs="微软雅黑"/>
-          <w:sz w:val="22"/>
-          <w:szCs w:val="22"/>
-        </w:rPr>
-        <w:t>: 已确认当前已安排人数为 12 人，进度为 20%。</w:t>
-      </w:r>
-    </w:p>
-    <w:p>
-      <w:pPr>
-        <w:spacing w:after="240" w:line="360" w:lineRule="auto"/>
-        <w:ind w:firstLine="480"/>
-      </w:pPr>
-      <w:r>
-        <w:rPr>
-          <w:rFonts w:ascii="微软雅黑" w:hAnsi="微软雅黑" w:eastAsia="微软雅黑" w:cs="微软雅黑"/>
-          <w:sz w:val="22"/>
-          <w:szCs w:val="22"/>
-        </w:rPr>
-        <w:t xml:space="preserve">- </w:t>
-      </w:r>
-      <w:r>
-        <w:rPr>
-          <w:rFonts w:ascii="微软雅黑" w:hAnsi="微软雅黑" w:eastAsia="微软雅黑" w:cs="微软雅黑"/>
-          <w:b/>
-          <w:bCs/>
-          <w:sz w:val="22"/>
-          <w:szCs w:val="22"/>
-        </w:rPr>
-        <w:t>风险识别</w:t>
-      </w:r>
-      <w:r>
-        <w:rPr>
-          <w:rFonts w:ascii="微软雅黑" w:hAnsi="微软雅黑" w:eastAsia="微软雅黑" w:cs="微软雅黑"/>
-          <w:sz w:val="22"/>
-          <w:szCs w:val="22"/>
-        </w:rPr>
-        <w:t>: 已确认未覆盖缺口为 48 人，并已提出批次化补录建议。</w:t>
-      </w:r>
-    </w:p>
-    <w:p>
-      <w:pPr>
-        <w:pStyle w:val="3"/>
-      </w:pPr>
-      <w:r>
-        <w:rPr>
-          <w:rFonts w:ascii="微软雅黑" w:hAnsi="微软雅黑" w:eastAsia="微软雅黑" w:cs="微软雅黑"/>
-          <w:sz w:val="22"/>
-          <w:szCs w:val="22"/>
-        </w:rPr>
-        <w:t>三、 审计结论声明</w:t>
-      </w:r>
-    </w:p>
-    <w:p>
-      <w:pPr>
-        <w:spacing w:after="240" w:line="360" w:lineRule="auto"/>
-        <w:ind w:firstLine="480"/>
-        <w:rPr>
-          <w:rFonts w:ascii="微软雅黑" w:hAnsi="微软雅黑" w:eastAsia="微软雅黑" w:cs="微软雅黑"/>
-          <w:sz w:val="22"/>
-          <w:szCs w:val="22"/>
-        </w:rPr>
-      </w:pPr>
-      <w:r>
-        <w:rPr>
-          <w:rFonts w:ascii="微软雅黑" w:hAnsi="微软雅黑" w:eastAsia="微软雅黑" w:cs="微软雅黑"/>
-          <w:sz w:val="22"/>
-          <w:szCs w:val="22"/>
-        </w:rPr>
-        <w:t>经核实，提取的文档清单与预设审计流程完全匹配。所有关键节点文档已齐备，数据闭环验证逻辑清晰，确认审计工作已按计划全部完成。</w:t>
-      </w:r>
-    </w:p>
-    <w:p>
-      <w:pPr>
-        <w:spacing w:after="240" w:line="360" w:lineRule="auto"/>
-        <w:ind w:firstLine="480"/>
-        <w:rPr>
-          <w:rFonts w:hint="eastAsia" w:ascii="微软雅黑" w:hAnsi="微软雅黑" w:eastAsia="微软雅黑" w:cs="微软雅黑"/>
-          <w:sz w:val="22"/>
-          <w:szCs w:val="22"/>
-        </w:rPr>
-      </w:pPr>
-      <w:r>
-        <w:rPr>
-          <w:rFonts w:hint="eastAsia" w:ascii="微软雅黑" w:hAnsi="微软雅黑" w:eastAsia="微软雅黑" w:cs="微软雅黑"/>
-          <w:sz w:val="22"/>
-          <w:szCs w:val="22"/>
-        </w:rPr>
-        <w:t>{{姓名</w:t>
-      </w:r>
-      <w:r>
-        <w:rPr>
-          <w:rFonts w:hint="eastAsia" w:ascii="微软雅黑" w:hAnsi="微软雅黑" w:eastAsia="微软雅黑" w:cs="微软雅黑"/>
-          <w:sz w:val="22"/>
-          <w:szCs w:val="22"/>
-          <w:lang w:val="en-US" w:eastAsia="zh-CN"/>
-        </w:rPr>
-        <w:t>1</w:t>
-      </w:r>
-      <w:r>
-        <w:rPr>
-          <w:rFonts w:hint="eastAsia" w:ascii="微软雅黑" w:hAnsi="微软雅黑" w:eastAsia="微软雅黑" w:cs="微软雅黑"/>
-          <w:sz w:val="22"/>
-          <w:szCs w:val="22"/>
-        </w:rPr>
-        <w:t>}}、{{日期}}</w:t>
-      </w:r>
-    </w:p>
-    <w:p>
-      <w:pPr>
-        <w:spacing w:after="240" w:line="360" w:lineRule="auto"/>
-        <w:ind w:firstLine="480"/>
-        <w:rPr>
-          <w:rFonts w:hint="eastAsia" w:ascii="微软雅黑" w:hAnsi="微软雅黑" w:eastAsia="微软雅黑" w:cs="微软雅黑"/>
-          <w:sz w:val="22"/>
-          <w:szCs w:val="22"/>
-        </w:rPr>
-      </w:pPr>
-      <w:r>
-        <w:rPr>
-          <w:rFonts w:hint="eastAsia" w:ascii="微软雅黑" w:hAnsi="微软雅黑" w:eastAsia="微软雅黑" w:cs="微软雅黑"/>
-          <w:sz w:val="22"/>
-          <w:szCs w:val="22"/>
-        </w:rPr>
-        <w:t>{{姓名</w:t>
-      </w:r>
-      <w:r>
-        <w:rPr>
-          <w:rFonts w:hint="eastAsia" w:ascii="微软雅黑" w:hAnsi="微软雅黑" w:eastAsia="微软雅黑" w:cs="微软雅黑"/>
-          <w:sz w:val="22"/>
-          <w:szCs w:val="22"/>
-          <w:lang w:val="en-US" w:eastAsia="zh-CN"/>
-        </w:rPr>
-        <w:t>2</w:t>
-      </w:r>
-      <w:r>
-        <w:rPr>
-          <w:rFonts w:hint="eastAsia" w:ascii="微软雅黑" w:hAnsi="微软雅黑" w:eastAsia="微软雅黑" w:cs="微软雅黑"/>
-          <w:sz w:val="22"/>
-          <w:szCs w:val="22"/>
-        </w:rPr>
-        <w:t>}}、{{日期}}</w:t>
+          <w:rFonts w:hint="eastAsia" w:ascii="微软雅黑" w:hAnsi="微软雅黑" w:eastAsia="微软雅黑" w:cs="微软雅黑"/>
+          <w:sz w:val="22"/>
+          <w:szCs w:val="22"/>
+          <w:lang w:val="en-US" w:eastAsia="zh-CN"/>
+        </w:rPr>
+        <w:t>{{</w:t>
+      </w:r>
+      <w:r>
+        <w:rPr>
+          <w:rFonts w:hint="eastAsia" w:ascii="微软雅黑" w:hAnsi="微软雅黑" w:eastAsia="微软雅黑" w:cs="微软雅黑"/>
+          <w:sz w:val="22"/>
+          <w:szCs w:val="22"/>
+        </w:rPr>
+        <w:t>员工ID</w:t>
+      </w:r>
+      <w:r>
+        <w:rPr>
+          <w:rFonts w:hint="eastAsia" w:ascii="微软雅黑" w:hAnsi="微软雅黑" w:eastAsia="微软雅黑" w:cs="微软雅黑"/>
+          <w:sz w:val="22"/>
+          <w:szCs w:val="22"/>
+          <w:lang w:val="en-US" w:eastAsia="zh-CN"/>
+        </w:rPr>
+        <w:t>}</w:t>
       </w:r>
       <w:bookmarkStart w:id="0" w:name="_GoBack"/>
       <w:bookmarkEnd w:id="0"/>
-    </w:p>
-    <w:p>
-      <w:pPr>
-        <w:spacing w:after="240" w:line="360" w:lineRule="auto"/>
-        <w:ind w:firstLine="480"/>
-        <w:rPr>
-          <w:rFonts w:hint="eastAsia" w:ascii="微软雅黑" w:hAnsi="微软雅黑" w:eastAsia="微软雅黑" w:cs="微软雅黑"/>
-          <w:sz w:val="22"/>
-          <w:szCs w:val="22"/>
-        </w:rPr>
-      </w:pPr>
-      <w:r>
-        <w:rPr>
-          <w:rFonts w:hint="eastAsia" w:ascii="微软雅黑" w:hAnsi="微软雅黑" w:eastAsia="微软雅黑" w:cs="微软雅黑"/>
-          <w:sz w:val="22"/>
-          <w:szCs w:val="22"/>
-        </w:rPr>
-        <w:t>{{姓名</w:t>
-      </w:r>
-      <w:r>
-        <w:rPr>
-          <w:rFonts w:hint="eastAsia" w:ascii="微软雅黑" w:hAnsi="微软雅黑" w:eastAsia="微软雅黑" w:cs="微软雅黑"/>
-          <w:sz w:val="22"/>
-          <w:szCs w:val="22"/>
-          <w:lang w:val="en-US" w:eastAsia="zh-CN"/>
-        </w:rPr>
-        <w:t>3</w:t>
-      </w:r>
-      <w:r>
-        <w:rPr>
-          <w:rFonts w:hint="eastAsia" w:ascii="微软雅黑" w:hAnsi="微软雅黑" w:eastAsia="微软雅黑" w:cs="微软雅黑"/>
-          <w:sz w:val="22"/>
-          <w:szCs w:val="22"/>
-        </w:rPr>
-        <w:t>}}、{{日期}}</w:t>
-      </w:r>
-    </w:p>
-    <w:p>
-      <w:pPr>
-        <w:spacing w:after="240" w:line="360" w:lineRule="auto"/>
-        <w:ind w:firstLine="480"/>
-        <w:rPr>
-          <w:rFonts w:hint="eastAsia" w:ascii="微软雅黑" w:hAnsi="微软雅黑" w:eastAsia="微软雅黑" w:cs="微软雅黑"/>
-          <w:sz w:val="22"/>
-          <w:szCs w:val="22"/>
-        </w:rPr>
-      </w:pPr>
-      <w:r>
-        <w:rPr>
-          <w:rFonts w:hint="eastAsia" w:ascii="微软雅黑" w:hAnsi="微软雅黑" w:eastAsia="微软雅黑" w:cs="微软雅黑"/>
-          <w:sz w:val="22"/>
-          <w:szCs w:val="22"/>
-        </w:rPr>
-        <w:t>{{姓名</w:t>
-      </w:r>
-      <w:r>
-        <w:rPr>
-          <w:rFonts w:hint="eastAsia" w:ascii="微软雅黑" w:hAnsi="微软雅黑" w:eastAsia="微软雅黑" w:cs="微软雅黑"/>
-          <w:sz w:val="22"/>
-          <w:szCs w:val="22"/>
-          <w:lang w:val="en-US" w:eastAsia="zh-CN"/>
-        </w:rPr>
-        <w:t>4</w:t>
-      </w:r>
-      <w:r>
-        <w:rPr>
-          <w:rFonts w:hint="eastAsia" w:ascii="微软雅黑" w:hAnsi="微软雅黑" w:eastAsia="微软雅黑" w:cs="微软雅黑"/>
-          <w:sz w:val="22"/>
-          <w:szCs w:val="22"/>
-        </w:rPr>
-        <w:t>}}、{{日期}}</w:t>
-      </w:r>
-    </w:p>
-    <w:p>
-      <w:pPr>
-        <w:spacing w:after="240" w:line="360" w:lineRule="auto"/>
-        <w:ind w:firstLine="480"/>
-        <w:rPr>
-          <w:rFonts w:hint="eastAsia" w:ascii="微软雅黑" w:hAnsi="微软雅黑" w:eastAsia="微软雅黑" w:cs="微软雅黑"/>
-          <w:sz w:val="22"/>
-          <w:szCs w:val="22"/>
-        </w:rPr>
-      </w:pPr>
-      <w:r>
-        <w:rPr>
-          <w:rFonts w:hint="eastAsia" w:ascii="微软雅黑" w:hAnsi="微软雅黑" w:eastAsia="微软雅黑" w:cs="微软雅黑"/>
-          <w:sz w:val="22"/>
-          <w:szCs w:val="22"/>
-        </w:rPr>
-        <w:t>{{姓名</w:t>
-      </w:r>
-      <w:r>
-        <w:rPr>
-          <w:rFonts w:hint="eastAsia" w:ascii="微软雅黑" w:hAnsi="微软雅黑" w:eastAsia="微软雅黑" w:cs="微软雅黑"/>
-          <w:sz w:val="22"/>
-          <w:szCs w:val="22"/>
-          <w:lang w:val="en-US" w:eastAsia="zh-CN"/>
-        </w:rPr>
-        <w:t>5</w:t>
-      </w:r>
-      <w:r>
-        <w:rPr>
-          <w:rFonts w:hint="eastAsia" w:ascii="微软雅黑" w:hAnsi="微软雅黑" w:eastAsia="微软雅黑" w:cs="微软雅黑"/>
-          <w:sz w:val="22"/>
-          <w:szCs w:val="22"/>
-        </w:rPr>
-        <w:t>}}、{{日期}}</w:t>
-      </w:r>
-    </w:p>
-    <w:p>
-      <w:pPr>
-        <w:spacing w:after="240" w:line="360" w:lineRule="auto"/>
-        <w:ind w:firstLine="480"/>
-        <w:rPr>
-          <w:rFonts w:ascii="微软雅黑" w:hAnsi="微软雅黑" w:eastAsia="微软雅黑" w:cs="微软雅黑"/>
-          <w:sz w:val="22"/>
-          <w:szCs w:val="22"/>
-        </w:rPr>
-      </w:pPr>
+      <w:r>
+        <w:rPr>
+          <w:rFonts w:hint="eastAsia" w:ascii="微软雅黑" w:hAnsi="微软雅黑" w:eastAsia="微软雅黑" w:cs="微软雅黑"/>
+          <w:sz w:val="22"/>
+          <w:szCs w:val="22"/>
+          <w:lang w:val="en-US" w:eastAsia="zh-CN"/>
+        </w:rPr>
+        <w:t>} {{</w:t>
+      </w:r>
+      <w:r>
+        <w:rPr>
+          <w:rFonts w:hint="eastAsia" w:ascii="微软雅黑" w:hAnsi="微软雅黑" w:eastAsia="微软雅黑" w:cs="微软雅黑"/>
+          <w:sz w:val="22"/>
+          <w:szCs w:val="22"/>
+        </w:rPr>
+        <w:t>姓名</w:t>
+      </w:r>
+      <w:r>
+        <w:rPr>
+          <w:rFonts w:hint="eastAsia" w:ascii="微软雅黑" w:hAnsi="微软雅黑" w:eastAsia="微软雅黑" w:cs="微软雅黑"/>
+          <w:sz w:val="22"/>
+          <w:szCs w:val="22"/>
+          <w:lang w:val="en-US" w:eastAsia="zh-CN"/>
+        </w:rPr>
+        <w:t>}} {{</w:t>
+      </w:r>
+      <w:r>
+        <w:rPr>
+          <w:rFonts w:hint="eastAsia" w:ascii="微软雅黑" w:hAnsi="微软雅黑" w:eastAsia="微软雅黑" w:cs="微软雅黑"/>
+          <w:sz w:val="22"/>
+          <w:szCs w:val="22"/>
+        </w:rPr>
+        <w:t>部门ID</w:t>
+      </w:r>
+      <w:r>
+        <w:rPr>
+          <w:rFonts w:hint="eastAsia" w:ascii="微软雅黑" w:hAnsi="微软雅黑" w:eastAsia="微软雅黑" w:cs="微软雅黑"/>
+          <w:sz w:val="22"/>
+          <w:szCs w:val="22"/>
+          <w:lang w:val="en-US" w:eastAsia="zh-CN"/>
+        </w:rPr>
+        <w:t>}} {{</w:t>
+      </w:r>
+      <w:r>
+        <w:rPr>
+          <w:rFonts w:hint="eastAsia" w:ascii="微软雅黑" w:hAnsi="微软雅黑" w:eastAsia="微软雅黑" w:cs="微软雅黑"/>
+          <w:sz w:val="22"/>
+          <w:szCs w:val="22"/>
+        </w:rPr>
+        <w:t>部门名称</w:t>
+      </w:r>
+      <w:r>
+        <w:rPr>
+          <w:rFonts w:hint="eastAsia" w:ascii="微软雅黑" w:hAnsi="微软雅黑" w:eastAsia="微软雅黑" w:cs="微软雅黑"/>
+          <w:sz w:val="22"/>
+          <w:szCs w:val="22"/>
+          <w:lang w:val="en-US" w:eastAsia="zh-CN"/>
+        </w:rPr>
+        <w:t>}} {{</w:t>
+      </w:r>
+      <w:r>
+        <w:rPr>
+          <w:rFonts w:hint="eastAsia" w:ascii="微软雅黑" w:hAnsi="微软雅黑" w:eastAsia="微软雅黑" w:cs="微软雅黑"/>
+          <w:sz w:val="22"/>
+          <w:szCs w:val="22"/>
+        </w:rPr>
+        <w:t>职位</w:t>
+      </w:r>
+      <w:r>
+        <w:rPr>
+          <w:rFonts w:hint="eastAsia" w:ascii="微软雅黑" w:hAnsi="微软雅黑" w:eastAsia="微软雅黑" w:cs="微软雅黑"/>
+          <w:sz w:val="22"/>
+          <w:szCs w:val="22"/>
+          <w:lang w:val="en-US" w:eastAsia="zh-CN"/>
+        </w:rPr>
+        <w:t>}} {{</w:t>
+      </w:r>
+      <w:r>
+        <w:rPr>
+          <w:rFonts w:hint="eastAsia" w:ascii="微软雅黑" w:hAnsi="微软雅黑" w:eastAsia="微软雅黑" w:cs="微软雅黑"/>
+          <w:sz w:val="22"/>
+          <w:szCs w:val="22"/>
+        </w:rPr>
+        <w:t>工资</w:t>
+      </w:r>
+      <w:r>
+        <w:rPr>
+          <w:rFonts w:hint="eastAsia" w:ascii="微软雅黑" w:hAnsi="微软雅黑" w:eastAsia="微软雅黑" w:cs="微软雅黑"/>
+          <w:sz w:val="22"/>
+          <w:szCs w:val="22"/>
+          <w:lang w:val="en-US" w:eastAsia="zh-CN"/>
+        </w:rPr>
+        <w:t>}}</w:t>
+      </w:r>
     </w:p>
     <w:sectPr>
       <w:footerReference r:id="rId3" w:type="default"/>
@@ -567,7 +408,7 @@
   <w:docDefaults>
     <w:rPrDefault>
       <w:rPr>
-        <w:rFonts w:asciiTheme="minorHAnsi" w:hAnsiTheme="minorHAnsi" w:eastAsiaTheme="minorEastAsia" w:cstheme="minorBidi"/>
+        <w:rFonts w:ascii="Times New Roman" w:hAnsi="Times New Roman" w:eastAsia="宋体" w:cs="Times New Roman"/>
       </w:rPr>
     </w:rPrDefault>
     <w:pPrDefault/>

</xml_diff>